<commit_message>
Some changes in .docx files
</commit_message>
<xml_diff>
--- a/Instrukcja użytkownika.docx
+++ b/Instrukcja użytkownika.docx
@@ -48,6 +48,27 @@
     <w:p>
       <w:r>
         <w:t>Użytkowanie:</w:t>
+      </w:r>
+    </w:p>
+    <w:p>
+      <w:r>
+        <w:t>Posiadając Microsoft Visual Studio, należy tylko otworzyć rozwiązanie „Gomoku.sln” i je skompilować (np. skrótem F5). Korzystając z innych środowisk należy utworzyć nowy pusty projekt c++ i zawrzeć w nim wszystkie pliki .</w:t>
+      </w:r>
+      <w:proofErr w:type="spellStart"/>
+      <w:r>
+        <w:t>cpp</w:t>
+      </w:r>
+      <w:proofErr w:type="spellEnd"/>
+      <w:r>
+        <w:t xml:space="preserve"> i .h znajdujące się w folderze </w:t>
+      </w:r>
+      <w:proofErr w:type="spellStart"/>
+      <w:r>
+        <w:t>Gomoku</w:t>
+      </w:r>
+      <w:proofErr w:type="spellEnd"/>
+      <w:r>
+        <w:t>. Pliki tekstowe należy przenieść do miejsca, z którego potem będą wczytywane w danym środowisku.</w:t>
       </w:r>
     </w:p>
     <w:p>

</xml_diff>